<commit_message>
Subindo modelagem e script do banco de dados.
</commit_message>
<xml_diff>
--- a/Documentação/Documentação-EAFC.docx
+++ b/Documentação/Documentação-EAFC.docx
@@ -1147,11 +1147,92 @@
     <w:p>
       <w:pPr>
         <w:spacing w:line="360" w:lineRule="auto"/>
-        <w:ind w:firstLine="708"/>
-        <w:rPr>
-          <w:rFonts w:ascii="Arial" w:hAnsi="Arial" w:cs="Arial"/>
-        </w:rPr>
-      </w:pPr>
+        <w:rPr>
+          <w:rFonts w:ascii="Arial" w:hAnsi="Arial" w:cs="Arial"/>
+        </w:rPr>
+      </w:pPr>
+    </w:p>
+    <w:p>
+      <w:pPr>
+        <w:spacing w:line="360" w:lineRule="auto"/>
+        <w:rPr>
+          <w:rFonts w:ascii="Arial" w:hAnsi="Arial" w:cs="Arial"/>
+          <w:b/>
+          <w:bCs/>
+        </w:rPr>
+      </w:pPr>
+      <w:r>
+        <w:rPr>
+          <w:rFonts w:ascii="Arial" w:hAnsi="Arial" w:cs="Arial"/>
+          <w:b/>
+          <w:bCs/>
+        </w:rPr>
+        <w:t>DASHBOARD</w:t>
+      </w:r>
+    </w:p>
+    <w:p>
+      <w:pPr>
+        <w:spacing w:line="360" w:lineRule="auto"/>
+        <w:rPr>
+          <w:rFonts w:ascii="Arial" w:hAnsi="Arial" w:cs="Arial"/>
+        </w:rPr>
+      </w:pPr>
+      <w:r>
+        <w:rPr>
+          <w:rFonts w:ascii="Arial" w:hAnsi="Arial" w:cs="Arial"/>
+        </w:rPr>
+        <w:t>Gráficos: A dashboard terá dois gráficos. Um gráfico com estatísticas sobre uma determinada partida e o outro gráfico com uma visão macro, com estatísticas sobre todas as partidas registradas.</w:t>
+      </w:r>
+    </w:p>
+    <w:p>
+      <w:pPr>
+        <w:spacing w:line="360" w:lineRule="auto"/>
+        <w:rPr>
+          <w:rFonts w:ascii="Arial" w:hAnsi="Arial" w:cs="Arial"/>
+        </w:rPr>
+      </w:pPr>
+      <w:proofErr w:type="spellStart"/>
+      <w:r>
+        <w:rPr>
+          <w:rFonts w:ascii="Arial" w:hAnsi="Arial" w:cs="Arial"/>
+        </w:rPr>
+        <w:t>KPI's</w:t>
+      </w:r>
+      <w:proofErr w:type="spellEnd"/>
+      <w:r>
+        <w:rPr>
+          <w:rFonts w:ascii="Arial" w:hAnsi="Arial" w:cs="Arial"/>
+        </w:rPr>
+        <w:t xml:space="preserve">: Para as </w:t>
+      </w:r>
+      <w:proofErr w:type="spellStart"/>
+      <w:r>
+        <w:rPr>
+          <w:rFonts w:ascii="Arial" w:hAnsi="Arial" w:cs="Arial"/>
+        </w:rPr>
+        <w:t>KPI's</w:t>
+      </w:r>
+      <w:proofErr w:type="spellEnd"/>
+      <w:r>
+        <w:rPr>
+          <w:rFonts w:ascii="Arial" w:hAnsi="Arial" w:cs="Arial"/>
+        </w:rPr>
+        <w:t xml:space="preserve"> terá média de gols feitos por partida, médias de gols sofridos por partida, aproveitamento (percentual de vitórias em relação ao total de partidas), saldo de gols, e precisão de chutes ao gol (proporção de gols em relação </w:t>
+      </w:r>
+      <w:proofErr w:type="gramStart"/>
+      <w:r>
+        <w:rPr>
+          <w:rFonts w:ascii="Arial" w:hAnsi="Arial" w:cs="Arial"/>
+        </w:rPr>
+        <w:t>ao chutes</w:t>
+      </w:r>
+      <w:proofErr w:type="gramEnd"/>
+      <w:r>
+        <w:rPr>
+          <w:rFonts w:ascii="Arial" w:hAnsi="Arial" w:cs="Arial"/>
+        </w:rPr>
+        <w:t xml:space="preserve"> ao gol). </w:t>
+      </w:r>
     </w:p>
     <w:sectPr>
       <w:pgSz w:w="11906" w:h="16838"/>

</xml_diff>

<commit_message>
Subindo arquivos do banco de dados com correções
</commit_message>
<xml_diff>
--- a/Documentação/Documentação-EAFC.docx
+++ b/Documentação/Documentação-EAFC.docx
@@ -1219,14 +1219,12 @@
         </w:rPr>
         <w:t xml:space="preserve"> terá média de gols feitos por partida, médias de gols sofridos por partida, aproveitamento (percentual de vitórias em relação ao total de partidas), saldo de gols, e precisão de chutes ao gol (proporção de gols em relação </w:t>
       </w:r>
-      <w:proofErr w:type="gramStart"/>
-      <w:r>
-        <w:rPr>
-          <w:rFonts w:ascii="Arial" w:hAnsi="Arial" w:cs="Arial"/>
-        </w:rPr>
-        <w:t>ao chutes</w:t>
-      </w:r>
-      <w:proofErr w:type="gramEnd"/>
+      <w:r>
+        <w:rPr>
+          <w:rFonts w:ascii="Arial" w:hAnsi="Arial" w:cs="Arial"/>
+        </w:rPr>
+        <w:t>aos chutes</w:t>
+      </w:r>
       <w:r>
         <w:rPr>
           <w:rFonts w:ascii="Arial" w:hAnsi="Arial" w:cs="Arial"/>
@@ -1968,6 +1966,7 @@
   <w:style w:type="character" w:default="1" w:styleId="Fontepargpadro">
     <w:name w:val="Default Paragraph Font"/>
     <w:uiPriority w:val="1"/>
+    <w:semiHidden/>
     <w:unhideWhenUsed/>
   </w:style>
   <w:style w:type="table" w:default="1" w:styleId="Tabelanormal">

</xml_diff>